<commit_message>
Added sub-circuits for MUX's and Application of 2x1-MUX used in a Parallel-Load Register
</commit_message>
<xml_diff>
--- a/DLD-Practice-Problems.docx
+++ b/DLD-Practice-Problems.docx
@@ -91,9 +91,46 @@
       </w:r>
     </w:p>
     <w:p>
+      <w:pPr>
+        <w:pStyle w:val="ListParagraph"/>
+        <w:numPr>
+          <w:ilvl w:val="0"/>
+          <w:numId w:val="1"/>
+        </w:numPr>
+      </w:pPr>
+      <w:r>
+        <w:t>Truth-Table of MUX:</w:t>
+      </w:r>
+    </w:p>
+    <w:p>
+      <w:pPr>
+        <w:pStyle w:val="ListParagraph"/>
+        <w:numPr>
+          <w:ilvl w:val="1"/>
+          <w:numId w:val="1"/>
+        </w:numPr>
+      </w:pPr>
+      <w:hyperlink r:id="rId5" w:history="1">
+        <w:r>
+          <w:rPr>
+            <w:rStyle w:val="Hyperlink"/>
+          </w:rPr>
+          <w:t>http://fourier.eng.hmc.edu/e85_old/lectures/digital_logic/node8.html</w:t>
+        </w:r>
+      </w:hyperlink>
+    </w:p>
+    <w:p>
+      <w:pPr>
+        <w:pStyle w:val="ListParagraph"/>
+        <w:numPr>
+          <w:ilvl w:val="0"/>
+          <w:numId w:val="1"/>
+        </w:numPr>
+      </w:pPr>
       <w:bookmarkStart w:id="0" w:name="_GoBack"/>
       <w:bookmarkEnd w:id="0"/>
     </w:p>
+    <w:p/>
     <w:sectPr>
       <w:pgSz w:w="12240" w:h="15840"/>
       <w:pgMar w:top="1440" w:right="1440" w:bottom="1440" w:left="1440" w:header="720" w:footer="720" w:gutter="0"/>
@@ -122,7 +159,7 @@
         <w:rFonts w:ascii="Symbol" w:hAnsi="Symbol" w:hint="default"/>
       </w:rPr>
     </w:lvl>
-    <w:lvl w:ilvl="1" w:tplc="04090003" w:tentative="1">
+    <w:lvl w:ilvl="1" w:tplc="04090003">
       <w:start w:val="1"/>
       <w:numFmt w:val="bullet"/>
       <w:lvlText w:val="o"/>
@@ -726,6 +763,29 @@
       <w:contextualSpacing/>
     </w:pPr>
   </w:style>
+  <w:style w:type="character" w:styleId="Hyperlink">
+    <w:name w:val="Hyperlink"/>
+    <w:basedOn w:val="DefaultParagraphFont"/>
+    <w:uiPriority w:val="99"/>
+    <w:unhideWhenUsed/>
+    <w:rsid w:val="00251EB1"/>
+    <w:rPr>
+      <w:color w:val="0563C1" w:themeColor="hyperlink"/>
+      <w:u w:val="single"/>
+    </w:rPr>
+  </w:style>
+  <w:style w:type="character" w:styleId="UnresolvedMention">
+    <w:name w:val="Unresolved Mention"/>
+    <w:basedOn w:val="DefaultParagraphFont"/>
+    <w:uiPriority w:val="99"/>
+    <w:semiHidden/>
+    <w:unhideWhenUsed/>
+    <w:rsid w:val="00251EB1"/>
+    <w:rPr>
+      <w:color w:val="605E5C"/>
+      <w:shd w:val="clear" w:color="auto" w:fill="E1DFDD"/>
+    </w:rPr>
+  </w:style>
 </w:styles>
 </file>
 

</xml_diff>